<commit_message>
Actualizacion del plan de negocio
</commit_message>
<xml_diff>
--- a/LIENZO CANVAS .docx
+++ b/LIENZO CANVAS .docx
@@ -39,7 +39,8 @@
           <w:p>
             <w:pPr>
               <w:pStyle w:val="Normal"/>
-              <w:widowControl/>
+              <w:widowControl w:val="false"/>
+              <w:suppressAutoHyphens w:val="true"/>
               <w:spacing w:lineRule="auto" w:line="240" w:before="0" w:after="0"/>
               <w:jc w:val="center"/>
               <w:rPr>
@@ -66,7 +67,8 @@
           <w:p>
             <w:pPr>
               <w:pStyle w:val="Normal"/>
-              <w:widowControl/>
+              <w:widowControl w:val="false"/>
+              <w:suppressAutoHyphens w:val="true"/>
               <w:spacing w:lineRule="auto" w:line="240" w:before="0" w:after="0"/>
               <w:jc w:val="both"/>
               <w:rPr>
@@ -103,7 +105,8 @@
           <w:p>
             <w:pPr>
               <w:pStyle w:val="Normal"/>
-              <w:widowControl/>
+              <w:widowControl w:val="false"/>
+              <w:suppressAutoHyphens w:val="true"/>
               <w:spacing w:lineRule="auto" w:line="240" w:before="0" w:after="0"/>
               <w:jc w:val="both"/>
               <w:rPr>
@@ -140,7 +143,8 @@
           <w:p>
             <w:pPr>
               <w:pStyle w:val="Normal"/>
-              <w:widowControl/>
+              <w:widowControl w:val="false"/>
+              <w:suppressAutoHyphens w:val="true"/>
               <w:spacing w:lineRule="auto" w:line="240" w:before="0" w:after="0"/>
               <w:jc w:val="both"/>
               <w:rPr>
@@ -177,7 +181,8 @@
           <w:p>
             <w:pPr>
               <w:pStyle w:val="Normal"/>
-              <w:widowControl/>
+              <w:widowControl w:val="false"/>
+              <w:suppressAutoHyphens w:val="true"/>
               <w:spacing w:lineRule="auto" w:line="240" w:before="0" w:after="0"/>
               <w:jc w:val="both"/>
               <w:rPr>
@@ -214,7 +219,8 @@
           <w:p>
             <w:pPr>
               <w:pStyle w:val="Normal"/>
-              <w:widowControl/>
+              <w:widowControl w:val="false"/>
+              <w:suppressAutoHyphens w:val="true"/>
               <w:spacing w:lineRule="auto" w:line="240" w:before="0" w:after="0"/>
               <w:jc w:val="both"/>
               <w:rPr>
@@ -227,42 +233,19 @@
             </w:pPr>
             <w:r>
               <w:rPr>
-                <w:rFonts w:eastAsia="Calibri" w:cs=""/>
-                <w:kern w:val="0"/>
-                <w:sz w:val="22"/>
-                <w:szCs w:val="22"/>
-                <w:lang w:val="es-MX" w:eastAsia="en-US" w:bidi="ar-SA"/>
-              </w:rPr>
-            </w:r>
-          </w:p>
-          <w:p>
-            <w:pPr>
-              <w:pStyle w:val="Normal"/>
-              <w:widowControl/>
-              <w:spacing w:lineRule="auto" w:line="240" w:before="0" w:after="0"/>
-              <w:jc w:val="both"/>
-              <w:rPr>
                 <w:rFonts w:ascii="Century Gothic" w:hAnsi="Century Gothic"/>
                 <w:b/>
                 <w:bCs/>
                 <w:sz w:val="24"/>
                 <w:szCs w:val="24"/>
               </w:rPr>
-            </w:pPr>
-            <w:r>
-              <w:rPr>
-                <w:rFonts w:eastAsia="Calibri" w:cs=""/>
-                <w:kern w:val="0"/>
-                <w:sz w:val="22"/>
-                <w:szCs w:val="22"/>
-                <w:lang w:val="es-MX" w:eastAsia="en-US" w:bidi="ar-SA"/>
-              </w:rPr>
             </w:r>
           </w:p>
           <w:p>
             <w:pPr>
               <w:pStyle w:val="Normal"/>
-              <w:widowControl/>
+              <w:widowControl w:val="false"/>
+              <w:suppressAutoHyphens w:val="true"/>
               <w:spacing w:lineRule="auto" w:line="240" w:before="0" w:after="0"/>
               <w:jc w:val="both"/>
               <w:rPr>
@@ -275,11 +258,36 @@
             </w:pPr>
             <w:r>
               <w:rPr>
-                <w:rFonts w:eastAsia="Calibri" w:cs=""/>
-                <w:kern w:val="0"/>
-                <w:sz w:val="22"/>
-                <w:szCs w:val="22"/>
-                <w:lang w:val="es-MX" w:eastAsia="en-US" w:bidi="ar-SA"/>
+                <w:rFonts w:ascii="Century Gothic" w:hAnsi="Century Gothic"/>
+                <w:b/>
+                <w:bCs/>
+                <w:sz w:val="24"/>
+                <w:szCs w:val="24"/>
+              </w:rPr>
+            </w:r>
+          </w:p>
+          <w:p>
+            <w:pPr>
+              <w:pStyle w:val="Normal"/>
+              <w:widowControl w:val="false"/>
+              <w:suppressAutoHyphens w:val="true"/>
+              <w:spacing w:lineRule="auto" w:line="240" w:before="0" w:after="0"/>
+              <w:jc w:val="both"/>
+              <w:rPr>
+                <w:rFonts w:ascii="Century Gothic" w:hAnsi="Century Gothic"/>
+                <w:b/>
+                <w:bCs/>
+                <w:sz w:val="24"/>
+                <w:szCs w:val="24"/>
+              </w:rPr>
+            </w:pPr>
+            <w:r>
+              <w:rPr>
+                <w:rFonts w:ascii="Century Gothic" w:hAnsi="Century Gothic"/>
+                <w:b/>
+                <w:bCs/>
+                <w:sz w:val="24"/>
+                <w:szCs w:val="24"/>
               </w:rPr>
             </w:r>
           </w:p>
@@ -293,7 +301,8 @@
           <w:p>
             <w:pPr>
               <w:pStyle w:val="Normal"/>
-              <w:widowControl/>
+              <w:widowControl w:val="false"/>
+              <w:suppressAutoHyphens w:val="true"/>
               <w:spacing w:lineRule="auto" w:line="240" w:before="0" w:after="0"/>
               <w:jc w:val="center"/>
               <w:rPr>
@@ -320,7 +329,8 @@
           <w:p>
             <w:pPr>
               <w:pStyle w:val="Normal"/>
-              <w:widowControl/>
+              <w:widowControl w:val="false"/>
+              <w:suppressAutoHyphens w:val="true"/>
               <w:spacing w:lineRule="auto" w:line="240" w:before="0" w:after="0"/>
               <w:jc w:val="both"/>
               <w:rPr>
@@ -351,87 +361,7 @@
                 <w:szCs w:val="22"/>
                 <w:lang w:val="es-MX" w:eastAsia="en-US" w:bidi="ar-SA"/>
               </w:rPr>
-              <w:t xml:space="preserve">Vinculación con </w:t>
-            </w:r>
-            <w:r>
-              <w:rPr>
-                <w:rFonts w:eastAsia="Calibri" w:cs="" w:ascii="sans-serif" w:hAnsi="sans-serif"/>
-                <w:kern w:val="0"/>
-                <w:sz w:val="22"/>
-                <w:szCs w:val="22"/>
-                <w:lang w:val="es-MX" w:eastAsia="en-US" w:bidi="ar-SA"/>
-              </w:rPr>
-              <w:t xml:space="preserve">los y las cocineros de </w:t>
-            </w:r>
-            <w:r>
-              <w:rPr>
-                <w:rFonts w:eastAsia="Calibri" w:cs="" w:ascii="sans-serif" w:hAnsi="sans-serif"/>
-                <w:kern w:val="0"/>
-                <w:sz w:val="22"/>
-                <w:szCs w:val="22"/>
-                <w:lang w:val="es-MX" w:eastAsia="en-US" w:bidi="ar-SA"/>
-              </w:rPr>
-              <w:t>las</w:t>
-            </w:r>
-            <w:r>
-              <w:rPr>
-                <w:rFonts w:eastAsia="Calibri" w:cs="" w:ascii="sans-serif" w:hAnsi="sans-serif"/>
-                <w:kern w:val="0"/>
-                <w:sz w:val="22"/>
-                <w:szCs w:val="22"/>
-                <w:lang w:val="es-MX" w:eastAsia="en-US" w:bidi="ar-SA"/>
-              </w:rPr>
-              <w:t xml:space="preserve"> familia</w:t>
-            </w:r>
-            <w:r>
-              <w:rPr>
-                <w:rFonts w:eastAsia="Calibri" w:cs="" w:ascii="sans-serif" w:hAnsi="sans-serif"/>
-                <w:kern w:val="0"/>
-                <w:sz w:val="22"/>
-                <w:szCs w:val="22"/>
-                <w:lang w:val="es-MX" w:eastAsia="en-US" w:bidi="ar-SA"/>
-              </w:rPr>
-              <w:t>s (con bajos recursos)</w:t>
-            </w:r>
-            <w:r>
-              <w:rPr>
-                <w:rFonts w:eastAsia="Calibri" w:cs="" w:ascii="sans-serif" w:hAnsi="sans-serif"/>
-                <w:kern w:val="0"/>
-                <w:sz w:val="22"/>
-                <w:szCs w:val="22"/>
-                <w:lang w:val="es-MX" w:eastAsia="en-US" w:bidi="ar-SA"/>
-              </w:rPr>
-              <w:t xml:space="preserve"> y personas en situación vulnerable </w:t>
-            </w:r>
-            <w:r>
-              <w:rPr>
-                <w:rFonts w:eastAsia="Calibri" w:cs="" w:ascii="sans-serif" w:hAnsi="sans-serif"/>
-                <w:kern w:val="0"/>
-                <w:sz w:val="22"/>
-                <w:szCs w:val="22"/>
-                <w:lang w:val="es-MX" w:eastAsia="en-US" w:bidi="ar-SA"/>
-              </w:rPr>
-              <w:t>(estudiantes y personas con bajos recursos económicos)</w:t>
-            </w:r>
-            <w:r>
-              <w:rPr>
-                <w:rFonts w:eastAsia="Calibri" w:cs="" w:ascii="sans-serif" w:hAnsi="sans-serif"/>
-                <w:kern w:val="0"/>
-                <w:sz w:val="22"/>
-                <w:szCs w:val="22"/>
-                <w:lang w:val="es-MX" w:eastAsia="en-US" w:bidi="ar-SA"/>
-              </w:rPr>
-              <w:t xml:space="preserve"> </w:t>
-            </w:r>
-            <w:r>
-              <w:rPr>
-                <w:rFonts w:eastAsia="Calibri" w:cs="" w:ascii="sans-serif" w:hAnsi="sans-serif"/>
-                <w:kern w:val="0"/>
-                <w:sz w:val="22"/>
-                <w:szCs w:val="22"/>
-                <w:lang w:val="es-MX" w:eastAsia="en-US" w:bidi="ar-SA"/>
-              </w:rPr>
-              <w:t>.</w:t>
+              <w:t>Vinculación con los y las cocineros de las familias (con bajos recursos) y personas en situación vulnerable (estudiantes y personas con bajos recursos económicos) .</w:t>
             </w:r>
             <w:bookmarkStart w:id="5" w:name="page3R_mcid17"/>
             <w:bookmarkEnd w:id="5"/>
@@ -511,23 +441,14 @@
                 <w:lang w:val="es-MX" w:eastAsia="en-US" w:bidi="ar-SA"/>
               </w:rPr>
               <w:br/>
-              <w:t xml:space="preserve">• </w:t>
-            </w:r>
-            <w:r>
-              <w:rPr>
-                <w:rFonts w:eastAsia="Calibri" w:cs=""/>
-                <w:kern w:val="0"/>
-                <w:sz w:val="22"/>
-                <w:szCs w:val="22"/>
-                <w:lang w:val="es-MX" w:eastAsia="en-US" w:bidi="ar-SA"/>
-              </w:rPr>
-              <w:t>funcionar como enlace entre la comida, clientes y proveedores (familias de la comunidad que generan ingreso extra)</w:t>
+              <w:t>• funcionar como enlace entre la comida, clientes y proveedores (familias de la comunidad que generan ingreso extra)</w:t>
             </w:r>
           </w:p>
           <w:p>
             <w:pPr>
               <w:pStyle w:val="Normal"/>
-              <w:widowControl/>
+              <w:widowControl w:val="false"/>
+              <w:suppressAutoHyphens w:val="true"/>
               <w:spacing w:lineRule="auto" w:line="240" w:before="0" w:after="0"/>
               <w:jc w:val="both"/>
               <w:rPr>
@@ -556,23 +477,14 @@
                 <w:szCs w:val="22"/>
                 <w:lang w:val="es-MX" w:eastAsia="en-US" w:bidi="ar-SA"/>
               </w:rPr>
-              <w:t xml:space="preserve">Ser el canal </w:t>
-            </w:r>
-            <w:r>
-              <w:rPr>
-                <w:rFonts w:eastAsia="Calibri" w:cs=""/>
-                <w:kern w:val="0"/>
-                <w:sz w:val="22"/>
-                <w:szCs w:val="22"/>
-                <w:lang w:val="es-MX" w:eastAsia="en-US" w:bidi="ar-SA"/>
-              </w:rPr>
-              <w:t>de distribución entre proveedores y clientes.</w:t>
+              <w:t>Ser el canal de distribución entre proveedores y clientes.</w:t>
             </w:r>
           </w:p>
           <w:p>
             <w:pPr>
               <w:pStyle w:val="Normal"/>
-              <w:widowControl/>
+              <w:widowControl w:val="false"/>
+              <w:suppressAutoHyphens w:val="true"/>
               <w:spacing w:lineRule="auto" w:line="240" w:before="0" w:after="0"/>
               <w:jc w:val="both"/>
               <w:rPr>
@@ -607,7 +519,8 @@
           <w:p>
             <w:pPr>
               <w:pStyle w:val="Normal"/>
-              <w:widowControl/>
+              <w:widowControl w:val="false"/>
+              <w:suppressAutoHyphens w:val="true"/>
               <w:spacing w:lineRule="auto" w:line="240" w:before="0" w:after="0"/>
               <w:jc w:val="both"/>
               <w:rPr>
@@ -650,7 +563,8 @@
           <w:p>
             <w:pPr>
               <w:pStyle w:val="Normal"/>
-              <w:widowControl/>
+              <w:widowControl w:val="false"/>
+              <w:suppressAutoHyphens w:val="true"/>
               <w:spacing w:lineRule="auto" w:line="240" w:before="0" w:after="0"/>
               <w:jc w:val="center"/>
               <w:rPr>
@@ -677,27 +591,25 @@
           <w:p>
             <w:pPr>
               <w:pStyle w:val="Normal"/>
-              <w:widowControl/>
-              <w:spacing w:lineRule="auto" w:line="240" w:before="0" w:after="0"/>
-              <w:jc w:val="both"/>
-              <w:rPr>
-                <w:rFonts w:ascii="Century Gothic" w:hAnsi="Century Gothic"/>
-              </w:rPr>
-            </w:pPr>
-            <w:r>
-              <w:rPr>
-                <w:rFonts w:eastAsia="Calibri" w:cs="" w:ascii="Century Gothic" w:hAnsi="Century Gothic"/>
-                <w:kern w:val="0"/>
-                <w:sz w:val="22"/>
-                <w:szCs w:val="22"/>
-                <w:lang w:val="es-MX" w:eastAsia="en-US" w:bidi="ar-SA"/>
+              <w:widowControl w:val="false"/>
+              <w:suppressAutoHyphens w:val="true"/>
+              <w:spacing w:lineRule="auto" w:line="240" w:before="0" w:after="0"/>
+              <w:jc w:val="both"/>
+              <w:rPr>
+                <w:rFonts w:ascii="Century Gothic" w:hAnsi="Century Gothic"/>
+              </w:rPr>
+            </w:pPr>
+            <w:r>
+              <w:rPr>
+                <w:rFonts w:ascii="Century Gothic" w:hAnsi="Century Gothic"/>
               </w:rPr>
             </w:r>
           </w:p>
           <w:p>
             <w:pPr>
               <w:pStyle w:val="Normal"/>
-              <w:widowControl/>
+              <w:widowControl w:val="false"/>
+              <w:suppressAutoHyphens w:val="true"/>
               <w:spacing w:lineRule="auto" w:line="240" w:before="0" w:after="0"/>
               <w:jc w:val="both"/>
               <w:rPr>
@@ -725,27 +637,25 @@
           <w:p>
             <w:pPr>
               <w:pStyle w:val="Normal"/>
-              <w:widowControl/>
-              <w:spacing w:lineRule="auto" w:line="240" w:before="0" w:after="0"/>
-              <w:jc w:val="both"/>
-              <w:rPr>
-                <w:rFonts w:ascii="Century Gothic" w:hAnsi="Century Gothic"/>
-              </w:rPr>
-            </w:pPr>
-            <w:r>
-              <w:rPr>
-                <w:rFonts w:eastAsia="Calibri" w:cs=""/>
-                <w:kern w:val="0"/>
-                <w:sz w:val="22"/>
-                <w:szCs w:val="22"/>
-                <w:lang w:val="es-MX" w:eastAsia="en-US" w:bidi="ar-SA"/>
+              <w:widowControl w:val="false"/>
+              <w:suppressAutoHyphens w:val="true"/>
+              <w:spacing w:lineRule="auto" w:line="240" w:before="0" w:after="0"/>
+              <w:jc w:val="both"/>
+              <w:rPr>
+                <w:rFonts w:ascii="Century Gothic" w:hAnsi="Century Gothic"/>
+              </w:rPr>
+            </w:pPr>
+            <w:r>
+              <w:rPr>
+                <w:rFonts w:ascii="Century Gothic" w:hAnsi="Century Gothic"/>
               </w:rPr>
             </w:r>
           </w:p>
           <w:p>
             <w:pPr>
               <w:pStyle w:val="Normal"/>
-              <w:widowControl/>
+              <w:widowControl w:val="false"/>
+              <w:suppressAutoHyphens w:val="true"/>
               <w:spacing w:lineRule="auto" w:line="240" w:before="0" w:after="0"/>
               <w:jc w:val="both"/>
               <w:rPr>
@@ -760,7 +670,7 @@
                 <w:szCs w:val="22"/>
                 <w:lang w:val="es-MX" w:eastAsia="en-US" w:bidi="ar-SA"/>
               </w:rPr>
-              <w:t xml:space="preserve">Venta de comida recién hecha a domicilio, con </w:t>
+              <w:t xml:space="preserve">Venta de comida recién hecha a domicilio, con más variedad en el menú que los </w:t>
             </w:r>
             <w:r>
               <w:rPr>
@@ -770,7 +680,7 @@
                 <w:szCs w:val="22"/>
                 <w:lang w:val="es-MX" w:eastAsia="en-US" w:bidi="ar-SA"/>
               </w:rPr>
-              <w:t>más</w:t>
+              <w:t>negocios locales</w:t>
             </w:r>
             <w:r>
               <w:rPr>
@@ -780,8 +690,37 @@
                 <w:szCs w:val="22"/>
                 <w:lang w:val="es-MX" w:eastAsia="en-US" w:bidi="ar-SA"/>
               </w:rPr>
-              <w:t xml:space="preserve"> variedad </w:t>
-            </w:r>
+              <w:t>.</w:t>
+            </w:r>
+          </w:p>
+          <w:p>
+            <w:pPr>
+              <w:pStyle w:val="Normal"/>
+              <w:widowControl w:val="false"/>
+              <w:suppressAutoHyphens w:val="true"/>
+              <w:spacing w:lineRule="auto" w:line="240" w:before="0" w:after="0"/>
+              <w:jc w:val="both"/>
+              <w:rPr>
+                <w:rFonts w:ascii="Century Gothic" w:hAnsi="Century Gothic"/>
+              </w:rPr>
+            </w:pPr>
+            <w:r>
+              <w:rPr>
+                <w:rFonts w:ascii="Century Gothic" w:hAnsi="Century Gothic"/>
+              </w:rPr>
+            </w:r>
+          </w:p>
+          <w:p>
+            <w:pPr>
+              <w:pStyle w:val="Normal"/>
+              <w:widowControl w:val="false"/>
+              <w:suppressAutoHyphens w:val="true"/>
+              <w:spacing w:lineRule="auto" w:line="240" w:before="0" w:after="0"/>
+              <w:jc w:val="both"/>
+              <w:rPr>
+                <w:rFonts w:ascii="Century Gothic" w:hAnsi="Century Gothic"/>
+              </w:rPr>
+            </w:pPr>
             <w:r>
               <w:rPr>
                 <w:rFonts w:eastAsia="Calibri" w:cs="" w:ascii="Century Gothic" w:hAnsi="Century Gothic"/>
@@ -790,134 +729,31 @@
                 <w:szCs w:val="22"/>
                 <w:lang w:val="es-MX" w:eastAsia="en-US" w:bidi="ar-SA"/>
               </w:rPr>
-              <w:t>en el</w:t>
-            </w:r>
-            <w:r>
-              <w:rPr>
-                <w:rFonts w:eastAsia="Calibri" w:cs="" w:ascii="Century Gothic" w:hAnsi="Century Gothic"/>
-                <w:kern w:val="0"/>
-                <w:sz w:val="22"/>
-                <w:szCs w:val="22"/>
-                <w:lang w:val="es-MX" w:eastAsia="en-US" w:bidi="ar-SA"/>
-              </w:rPr>
-              <w:t xml:space="preserve"> menú </w:t>
-            </w:r>
-            <w:r>
-              <w:rPr>
-                <w:rFonts w:eastAsia="Calibri" w:cs="" w:ascii="Century Gothic" w:hAnsi="Century Gothic"/>
-                <w:kern w:val="0"/>
-                <w:sz w:val="22"/>
-                <w:szCs w:val="22"/>
-                <w:lang w:val="es-MX" w:eastAsia="en-US" w:bidi="ar-SA"/>
-              </w:rPr>
-              <w:t>que los restaurantes.</w:t>
+              <w:t>Valor agregado a la comida que estaba destinada a volverse desperdicio, generado así un ingreso extra a las familias.</w:t>
             </w:r>
           </w:p>
           <w:p>
             <w:pPr>
               <w:pStyle w:val="Normal"/>
-              <w:widowControl/>
-              <w:spacing w:lineRule="auto" w:line="240" w:before="0" w:after="0"/>
-              <w:jc w:val="both"/>
-              <w:rPr>
-                <w:rFonts w:ascii="Century Gothic" w:hAnsi="Century Gothic"/>
-              </w:rPr>
-            </w:pPr>
-            <w:r>
-              <w:rPr>
-                <w:rFonts w:eastAsia="Calibri" w:cs=""/>
-                <w:kern w:val="0"/>
-                <w:sz w:val="22"/>
-                <w:szCs w:val="22"/>
-                <w:lang w:val="es-MX" w:eastAsia="en-US" w:bidi="ar-SA"/>
+              <w:widowControl w:val="false"/>
+              <w:suppressAutoHyphens w:val="true"/>
+              <w:spacing w:lineRule="auto" w:line="240" w:before="0" w:after="0"/>
+              <w:jc w:val="both"/>
+              <w:rPr>
+                <w:rFonts w:ascii="Century Gothic" w:hAnsi="Century Gothic"/>
+              </w:rPr>
+            </w:pPr>
+            <w:r>
+              <w:rPr>
+                <w:rFonts w:ascii="Century Gothic" w:hAnsi="Century Gothic"/>
               </w:rPr>
             </w:r>
           </w:p>
           <w:p>
             <w:pPr>
               <w:pStyle w:val="Normal"/>
-              <w:widowControl/>
-              <w:spacing w:lineRule="auto" w:line="240" w:before="0" w:after="0"/>
-              <w:jc w:val="both"/>
-              <w:rPr>
-                <w:rFonts w:ascii="Century Gothic" w:hAnsi="Century Gothic"/>
-              </w:rPr>
-            </w:pPr>
-            <w:r>
-              <w:rPr>
-                <w:rFonts w:eastAsia="Calibri" w:cs="" w:ascii="Century Gothic" w:hAnsi="Century Gothic"/>
-                <w:kern w:val="0"/>
-                <w:sz w:val="22"/>
-                <w:szCs w:val="22"/>
-                <w:lang w:val="es-MX" w:eastAsia="en-US" w:bidi="ar-SA"/>
-              </w:rPr>
-              <w:t>Valor agregado a la comida que estaba destin</w:t>
-            </w:r>
-            <w:r>
-              <w:rPr>
-                <w:rFonts w:eastAsia="Calibri" w:cs="" w:ascii="Century Gothic" w:hAnsi="Century Gothic"/>
-                <w:kern w:val="0"/>
-                <w:sz w:val="22"/>
-                <w:szCs w:val="22"/>
-                <w:lang w:val="es-MX" w:eastAsia="en-US" w:bidi="ar-SA"/>
-              </w:rPr>
-              <w:t>a</w:t>
-            </w:r>
-            <w:r>
-              <w:rPr>
-                <w:rFonts w:eastAsia="Calibri" w:cs="" w:ascii="Century Gothic" w:hAnsi="Century Gothic"/>
-                <w:kern w:val="0"/>
-                <w:sz w:val="22"/>
-                <w:szCs w:val="22"/>
-                <w:lang w:val="es-MX" w:eastAsia="en-US" w:bidi="ar-SA"/>
-              </w:rPr>
-              <w:t>da a volverse desperdicio, generado as</w:t>
-            </w:r>
-            <w:r>
-              <w:rPr>
-                <w:rFonts w:eastAsia="Calibri" w:cs="" w:ascii="Century Gothic" w:hAnsi="Century Gothic"/>
-                <w:kern w:val="0"/>
-                <w:sz w:val="22"/>
-                <w:szCs w:val="22"/>
-                <w:lang w:val="es-MX" w:eastAsia="en-US" w:bidi="ar-SA"/>
-              </w:rPr>
-              <w:t>í</w:t>
-            </w:r>
-            <w:r>
-              <w:rPr>
-                <w:rFonts w:eastAsia="Calibri" w:cs="" w:ascii="Century Gothic" w:hAnsi="Century Gothic"/>
-                <w:kern w:val="0"/>
-                <w:sz w:val="22"/>
-                <w:szCs w:val="22"/>
-                <w:lang w:val="es-MX" w:eastAsia="en-US" w:bidi="ar-SA"/>
-              </w:rPr>
-              <w:t xml:space="preserve"> un ingreso extra a las familias.</w:t>
-            </w:r>
-          </w:p>
-          <w:p>
-            <w:pPr>
-              <w:pStyle w:val="Normal"/>
-              <w:widowControl/>
-              <w:spacing w:lineRule="auto" w:line="240" w:before="0" w:after="0"/>
-              <w:jc w:val="both"/>
-              <w:rPr>
-                <w:rFonts w:ascii="Century Gothic" w:hAnsi="Century Gothic"/>
-              </w:rPr>
-            </w:pPr>
-            <w:r>
-              <w:rPr>
-                <w:rFonts w:eastAsia="Calibri" w:cs=""/>
-                <w:kern w:val="0"/>
-                <w:sz w:val="22"/>
-                <w:szCs w:val="22"/>
-                <w:lang w:val="es-MX" w:eastAsia="en-US" w:bidi="ar-SA"/>
-              </w:rPr>
-            </w:r>
-          </w:p>
-          <w:p>
-            <w:pPr>
-              <w:pStyle w:val="Normal"/>
-              <w:widowControl/>
+              <w:widowControl w:val="false"/>
+              <w:suppressAutoHyphens w:val="true"/>
               <w:spacing w:lineRule="auto" w:line="240" w:before="0" w:after="0"/>
               <w:jc w:val="both"/>
               <w:rPr>
@@ -944,7 +780,8 @@
           <w:p>
             <w:pPr>
               <w:pStyle w:val="Normal"/>
-              <w:widowControl/>
+              <w:widowControl w:val="false"/>
+              <w:suppressAutoHyphens w:val="true"/>
               <w:spacing w:lineRule="auto" w:line="240" w:before="0" w:after="0"/>
               <w:jc w:val="center"/>
               <w:rPr>
@@ -971,7 +808,8 @@
           <w:p>
             <w:pPr>
               <w:pStyle w:val="Normal"/>
-              <w:widowControl/>
+              <w:widowControl w:val="false"/>
+              <w:suppressAutoHyphens w:val="true"/>
               <w:spacing w:lineRule="auto" w:line="240" w:before="0" w:after="0"/>
               <w:jc w:val="center"/>
               <w:rPr>
@@ -984,26 +822,25 @@
             </w:pPr>
             <w:r>
               <w:rPr>
-                <w:rFonts w:eastAsia="Calibri" w:cs="" w:ascii="Century Gothic" w:hAnsi="Century Gothic"/>
+                <w:rFonts w:ascii="Century Gothic" w:hAnsi="Century Gothic"/>
                 <w:b/>
                 <w:bCs/>
-                <w:kern w:val="0"/>
                 <w:sz w:val="24"/>
                 <w:szCs w:val="24"/>
-                <w:lang w:val="es-MX" w:eastAsia="en-US" w:bidi="ar-SA"/>
               </w:rPr>
             </w:r>
           </w:p>
           <w:p>
             <w:pPr>
               <w:pStyle w:val="ListParagraph"/>
-              <w:widowControl/>
+              <w:widowControl w:val="false"/>
               <w:numPr>
                 <w:ilvl w:val="0"/>
                 <w:numId w:val="0"/>
               </w:numPr>
-              <w:spacing w:lineRule="auto" w:line="240" w:before="0" w:after="0"/>
-              <w:ind w:hanging="0"/>
+              <w:suppressAutoHyphens w:val="true"/>
+              <w:spacing w:lineRule="auto" w:line="240" w:before="0" w:after="0"/>
+              <w:ind w:left="0" w:hanging="0"/>
               <w:contextualSpacing/>
               <w:jc w:val="both"/>
               <w:rPr>
@@ -1028,11 +865,12 @@
           <w:p>
             <w:pPr>
               <w:pStyle w:val="ListParagraph"/>
-              <w:widowControl/>
+              <w:widowControl w:val="false"/>
               <w:numPr>
                 <w:ilvl w:val="0"/>
                 <w:numId w:val="5"/>
               </w:numPr>
+              <w:suppressAutoHyphens w:val="true"/>
               <w:spacing w:lineRule="auto" w:line="240" w:before="0" w:after="0"/>
               <w:contextualSpacing/>
               <w:jc w:val="both"/>
@@ -1054,11 +892,12 @@
           <w:p>
             <w:pPr>
               <w:pStyle w:val="ListParagraph"/>
-              <w:widowControl/>
+              <w:widowControl w:val="false"/>
               <w:numPr>
                 <w:ilvl w:val="0"/>
                 <w:numId w:val="5"/>
               </w:numPr>
+              <w:suppressAutoHyphens w:val="true"/>
               <w:spacing w:lineRule="auto" w:line="240" w:before="0" w:after="0"/>
               <w:contextualSpacing/>
               <w:jc w:val="both"/>
@@ -1080,13 +919,14 @@
           <w:p>
             <w:pPr>
               <w:pStyle w:val="ListParagraph"/>
-              <w:widowControl/>
+              <w:widowControl w:val="false"/>
               <w:numPr>
                 <w:ilvl w:val="0"/>
                 <w:numId w:val="0"/>
               </w:numPr>
-              <w:spacing w:lineRule="auto" w:line="240" w:before="0" w:after="0"/>
-              <w:ind w:hanging="0"/>
+              <w:suppressAutoHyphens w:val="true"/>
+              <w:spacing w:lineRule="auto" w:line="240" w:before="0" w:after="0"/>
+              <w:ind w:left="0" w:hanging="0"/>
               <w:contextualSpacing/>
               <w:jc w:val="both"/>
               <w:rPr>
@@ -1111,13 +951,14 @@
           <w:p>
             <w:pPr>
               <w:pStyle w:val="ListParagraph"/>
-              <w:widowControl/>
+              <w:widowControl w:val="false"/>
               <w:numPr>
                 <w:ilvl w:val="0"/>
                 <w:numId w:val="5"/>
               </w:numPr>
-              <w:spacing w:lineRule="auto" w:line="240" w:before="0" w:after="0"/>
-              <w:ind w:hanging="0"/>
+              <w:suppressAutoHyphens w:val="true"/>
+              <w:spacing w:lineRule="auto" w:line="240" w:before="0" w:after="0"/>
+              <w:ind w:left="720" w:hanging="0"/>
               <w:contextualSpacing/>
               <w:jc w:val="both"/>
               <w:rPr>
@@ -1142,13 +983,14 @@
           <w:p>
             <w:pPr>
               <w:pStyle w:val="ListParagraph"/>
-              <w:widowControl/>
+              <w:widowControl w:val="false"/>
               <w:numPr>
                 <w:ilvl w:val="0"/>
                 <w:numId w:val="0"/>
               </w:numPr>
-              <w:spacing w:lineRule="auto" w:line="240" w:before="0" w:after="0"/>
-              <w:ind w:hanging="0"/>
+              <w:suppressAutoHyphens w:val="true"/>
+              <w:spacing w:lineRule="auto" w:line="240" w:before="0" w:after="0"/>
+              <w:ind w:left="0" w:hanging="0"/>
               <w:contextualSpacing/>
               <w:jc w:val="both"/>
               <w:rPr>
@@ -1173,13 +1015,14 @@
           <w:p>
             <w:pPr>
               <w:pStyle w:val="ListParagraph"/>
-              <w:widowControl/>
+              <w:widowControl w:val="false"/>
               <w:numPr>
                 <w:ilvl w:val="0"/>
                 <w:numId w:val="5"/>
               </w:numPr>
-              <w:spacing w:lineRule="auto" w:line="240" w:before="0" w:after="0"/>
-              <w:ind w:hanging="0"/>
+              <w:suppressAutoHyphens w:val="true"/>
+              <w:spacing w:lineRule="auto" w:line="240" w:before="0" w:after="0"/>
+              <w:ind w:left="720" w:hanging="0"/>
               <w:contextualSpacing/>
               <w:jc w:val="both"/>
               <w:rPr>
@@ -1221,7 +1064,8 @@
           <w:p>
             <w:pPr>
               <w:pStyle w:val="Normal"/>
-              <w:widowControl/>
+              <w:widowControl w:val="false"/>
+              <w:suppressAutoHyphens w:val="true"/>
               <w:spacing w:lineRule="auto" w:line="240" w:before="0" w:after="0"/>
               <w:jc w:val="center"/>
               <w:rPr>
@@ -1248,7 +1092,25 @@
           <w:p>
             <w:pPr>
               <w:pStyle w:val="Normal"/>
-              <w:widowControl/>
+              <w:widowControl w:val="false"/>
+              <w:suppressAutoHyphens w:val="true"/>
+              <w:spacing w:lineRule="auto" w:line="240" w:before="0" w:after="0"/>
+              <w:jc w:val="both"/>
+              <w:rPr>
+                <w:rFonts w:ascii="Century Gothic" w:hAnsi="Century Gothic"/>
+              </w:rPr>
+            </w:pPr>
+            <w:r>
+              <w:rPr>
+                <w:rFonts w:ascii="Century Gothic" w:hAnsi="Century Gothic"/>
+              </w:rPr>
+            </w:r>
+          </w:p>
+          <w:p>
+            <w:pPr>
+              <w:pStyle w:val="Normal"/>
+              <w:widowControl w:val="false"/>
+              <w:suppressAutoHyphens w:val="true"/>
               <w:spacing w:lineRule="auto" w:line="240" w:before="0" w:after="0"/>
               <w:jc w:val="both"/>
               <w:rPr>
@@ -1263,12 +1125,31 @@
                 <w:szCs w:val="22"/>
                 <w:lang w:val="es-MX" w:eastAsia="en-US" w:bidi="ar-SA"/>
               </w:rPr>
+              <w:t>Habitantes de Tezoquipa, Atitalaquia Hidalgo.</w:t>
             </w:r>
           </w:p>
           <w:p>
             <w:pPr>
               <w:pStyle w:val="Normal"/>
-              <w:widowControl/>
+              <w:widowControl w:val="false"/>
+              <w:suppressAutoHyphens w:val="true"/>
+              <w:spacing w:lineRule="auto" w:line="240" w:before="0" w:after="0"/>
+              <w:jc w:val="both"/>
+              <w:rPr>
+                <w:rFonts w:ascii="Century Gothic" w:hAnsi="Century Gothic"/>
+              </w:rPr>
+            </w:pPr>
+            <w:r>
+              <w:rPr>
+                <w:rFonts w:ascii="Century Gothic" w:hAnsi="Century Gothic"/>
+              </w:rPr>
+            </w:r>
+          </w:p>
+          <w:p>
+            <w:pPr>
+              <w:pStyle w:val="Normal"/>
+              <w:widowControl w:val="false"/>
+              <w:suppressAutoHyphens w:val="true"/>
               <w:spacing w:lineRule="auto" w:line="240" w:before="0" w:after="0"/>
               <w:jc w:val="both"/>
               <w:rPr>
@@ -1283,78 +1164,7 @@
                 <w:szCs w:val="22"/>
                 <w:lang w:val="es-MX" w:eastAsia="en-US" w:bidi="ar-SA"/>
               </w:rPr>
-              <w:t xml:space="preserve">Habitantes de </w:t>
-            </w:r>
-            <w:r>
-              <w:rPr>
-                <w:rFonts w:eastAsia="Calibri" w:cs="" w:ascii="Century Gothic" w:hAnsi="Century Gothic"/>
-                <w:kern w:val="0"/>
-                <w:sz w:val="22"/>
-                <w:szCs w:val="22"/>
-                <w:lang w:val="es-MX" w:eastAsia="en-US" w:bidi="ar-SA"/>
-              </w:rPr>
-              <w:t>T</w:t>
-            </w:r>
-            <w:r>
-              <w:rPr>
-                <w:rFonts w:eastAsia="Calibri" w:cs="" w:ascii="Century Gothic" w:hAnsi="Century Gothic"/>
-                <w:kern w:val="0"/>
-                <w:sz w:val="22"/>
-                <w:szCs w:val="22"/>
-                <w:lang w:val="es-MX" w:eastAsia="en-US" w:bidi="ar-SA"/>
-              </w:rPr>
-              <w:t>ezoquipa, Atitalaquia Hidalgo.</w:t>
-            </w:r>
-          </w:p>
-          <w:p>
-            <w:pPr>
-              <w:pStyle w:val="Normal"/>
-              <w:widowControl/>
-              <w:spacing w:lineRule="auto" w:line="240" w:before="0" w:after="0"/>
-              <w:jc w:val="both"/>
-              <w:rPr>
-                <w:rFonts w:ascii="Century Gothic" w:hAnsi="Century Gothic"/>
-              </w:rPr>
-            </w:pPr>
-            <w:r>
-              <w:rPr>
-                <w:rFonts w:eastAsia="Calibri" w:cs=""/>
-                <w:kern w:val="0"/>
-                <w:sz w:val="22"/>
-                <w:szCs w:val="22"/>
-                <w:lang w:val="es-MX" w:eastAsia="en-US" w:bidi="ar-SA"/>
-              </w:rPr>
-            </w:r>
-          </w:p>
-          <w:p>
-            <w:pPr>
-              <w:pStyle w:val="Normal"/>
-              <w:widowControl/>
-              <w:spacing w:lineRule="auto" w:line="240" w:before="0" w:after="0"/>
-              <w:jc w:val="both"/>
-              <w:rPr>
-                <w:rFonts w:ascii="Century Gothic" w:hAnsi="Century Gothic"/>
-              </w:rPr>
-            </w:pPr>
-            <w:r>
-              <w:rPr>
-                <w:rFonts w:eastAsia="Calibri" w:cs="" w:ascii="Century Gothic" w:hAnsi="Century Gothic"/>
-                <w:kern w:val="0"/>
-                <w:sz w:val="22"/>
-                <w:szCs w:val="22"/>
-                <w:lang w:val="es-MX" w:eastAsia="en-US" w:bidi="ar-SA"/>
-              </w:rPr>
-              <w:t>H</w:t>
-            </w:r>
-            <w:r>
-              <w:rPr>
-                <w:rFonts w:eastAsia="Calibri" w:cs="" w:ascii="Century Gothic" w:hAnsi="Century Gothic"/>
-                <w:kern w:val="0"/>
-                <w:sz w:val="22"/>
-                <w:szCs w:val="22"/>
-                <w:lang w:val="es-MX" w:eastAsia="en-US" w:bidi="ar-SA"/>
-              </w:rPr>
-              <w:t>ombres y mujeres.</w:t>
+              <w:t>Hombres y mujeres.</w:t>
               <w:br/>
               <w:br/>
               <w:t>Ocupación: Trabajadores y estudiantes</w:t>
@@ -1394,7 +1204,8 @@
           <w:p>
             <w:pPr>
               <w:pStyle w:val="Normal"/>
-              <w:widowControl/>
+              <w:widowControl w:val="false"/>
+              <w:suppressAutoHyphens w:val="true"/>
               <w:spacing w:lineRule="auto" w:line="240" w:before="0" w:after="0"/>
               <w:jc w:val="left"/>
               <w:rPr>
@@ -1405,11 +1216,9 @@
             </w:pPr>
             <w:r>
               <w:rPr>
-                <w:rFonts w:eastAsia="Calibri" w:cs="" w:ascii="Century Gothic" w:hAnsi="Century Gothic"/>
-                <w:kern w:val="0"/>
+                <w:rFonts w:ascii="Century Gothic" w:hAnsi="Century Gothic"/>
                 <w:sz w:val="24"/>
                 <w:szCs w:val="24"/>
-                <w:lang w:val="es-MX" w:eastAsia="en-US" w:bidi="ar-SA"/>
               </w:rPr>
             </w:r>
           </w:p>
@@ -1423,7 +1232,8 @@
           <w:p>
             <w:pPr>
               <w:pStyle w:val="Normal"/>
-              <w:widowControl/>
+              <w:widowControl w:val="false"/>
+              <w:suppressAutoHyphens w:val="true"/>
               <w:spacing w:lineRule="auto" w:line="240" w:before="0" w:after="0"/>
               <w:jc w:val="center"/>
               <w:rPr>
@@ -1450,7 +1260,8 @@
           <w:p>
             <w:pPr>
               <w:pStyle w:val="Normal"/>
-              <w:widowControl/>
+              <w:widowControl w:val="false"/>
+              <w:suppressAutoHyphens w:val="true"/>
               <w:spacing w:lineRule="auto" w:line="240" w:before="0" w:after="0"/>
               <w:jc w:val="both"/>
               <w:rPr>
@@ -1463,24 +1274,23 @@
             </w:pPr>
             <w:r>
               <w:rPr>
-                <w:rFonts w:eastAsia="Calibri" w:cs="" w:ascii="Century Gothic" w:hAnsi="Century Gothic"/>
+                <w:rFonts w:ascii="Century Gothic" w:hAnsi="Century Gothic"/>
                 <w:b/>
                 <w:bCs/>
-                <w:kern w:val="0"/>
                 <w:sz w:val="24"/>
                 <w:szCs w:val="24"/>
-                <w:lang w:val="es-MX" w:eastAsia="en-US" w:bidi="ar-SA"/>
               </w:rPr>
             </w:r>
           </w:p>
           <w:p>
             <w:pPr>
               <w:pStyle w:val="ListParagraph"/>
-              <w:widowControl/>
+              <w:widowControl w:val="false"/>
               <w:numPr>
                 <w:ilvl w:val="0"/>
                 <w:numId w:val="1"/>
               </w:numPr>
+              <w:suppressAutoHyphens w:val="true"/>
               <w:spacing w:lineRule="auto" w:line="240" w:before="0" w:after="0"/>
               <w:contextualSpacing/>
               <w:jc w:val="both"/>
@@ -1502,11 +1312,12 @@
           <w:p>
             <w:pPr>
               <w:pStyle w:val="ListParagraph"/>
-              <w:widowControl/>
+              <w:widowControl w:val="false"/>
               <w:numPr>
                 <w:ilvl w:val="0"/>
                 <w:numId w:val="1"/>
               </w:numPr>
+              <w:suppressAutoHyphens w:val="true"/>
               <w:spacing w:lineRule="auto" w:line="240" w:before="0" w:after="0"/>
               <w:contextualSpacing/>
               <w:jc w:val="both"/>
@@ -1528,11 +1339,12 @@
           <w:p>
             <w:pPr>
               <w:pStyle w:val="ListParagraph"/>
-              <w:widowControl/>
+              <w:widowControl w:val="false"/>
               <w:numPr>
                 <w:ilvl w:val="0"/>
                 <w:numId w:val="1"/>
               </w:numPr>
+              <w:suppressAutoHyphens w:val="true"/>
               <w:spacing w:lineRule="auto" w:line="240" w:before="0" w:after="0"/>
               <w:contextualSpacing/>
               <w:jc w:val="both"/>
@@ -1554,11 +1366,12 @@
           <w:p>
             <w:pPr>
               <w:pStyle w:val="ListParagraph"/>
-              <w:widowControl/>
+              <w:widowControl w:val="false"/>
               <w:numPr>
                 <w:ilvl w:val="0"/>
                 <w:numId w:val="1"/>
               </w:numPr>
+              <w:suppressAutoHyphens w:val="true"/>
               <w:spacing w:lineRule="auto" w:line="240" w:before="0" w:after="0"/>
               <w:contextualSpacing/>
               <w:jc w:val="both"/>
@@ -1582,11 +1395,12 @@
           <w:p>
             <w:pPr>
               <w:pStyle w:val="ListParagraph"/>
-              <w:widowControl/>
+              <w:widowControl w:val="false"/>
               <w:numPr>
                 <w:ilvl w:val="0"/>
                 <w:numId w:val="1"/>
               </w:numPr>
+              <w:suppressAutoHyphens w:val="true"/>
               <w:spacing w:lineRule="auto" w:line="240" w:before="0" w:after="0"/>
               <w:contextualSpacing/>
               <w:jc w:val="both"/>
@@ -1608,11 +1422,12 @@
           <w:p>
             <w:pPr>
               <w:pStyle w:val="ListParagraph"/>
-              <w:widowControl/>
+              <w:widowControl w:val="false"/>
               <w:numPr>
                 <w:ilvl w:val="0"/>
                 <w:numId w:val="1"/>
               </w:numPr>
+              <w:suppressAutoHyphens w:val="true"/>
               <w:spacing w:lineRule="auto" w:line="240" w:before="0" w:after="0"/>
               <w:contextualSpacing/>
               <w:jc w:val="both"/>
@@ -1634,11 +1449,12 @@
           <w:p>
             <w:pPr>
               <w:pStyle w:val="Normal"/>
-              <w:widowControl/>
+              <w:widowControl w:val="false"/>
               <w:numPr>
                 <w:ilvl w:val="0"/>
                 <w:numId w:val="1"/>
               </w:numPr>
+              <w:suppressAutoHyphens w:val="true"/>
               <w:spacing w:lineRule="auto" w:line="240" w:before="0" w:after="0"/>
               <w:contextualSpacing/>
               <w:jc w:val="both"/>
@@ -1660,11 +1476,12 @@
           <w:p>
             <w:pPr>
               <w:pStyle w:val="Normal"/>
-              <w:widowControl/>
+              <w:widowControl w:val="false"/>
               <w:numPr>
                 <w:ilvl w:val="0"/>
                 <w:numId w:val="1"/>
               </w:numPr>
+              <w:suppressAutoHyphens w:val="true"/>
               <w:spacing w:lineRule="auto" w:line="240" w:before="0" w:after="0"/>
               <w:contextualSpacing/>
               <w:jc w:val="both"/>
@@ -1686,11 +1503,12 @@
           <w:p>
             <w:pPr>
               <w:pStyle w:val="Normal"/>
-              <w:widowControl/>
+              <w:widowControl w:val="false"/>
               <w:numPr>
                 <w:ilvl w:val="0"/>
                 <w:numId w:val="1"/>
               </w:numPr>
+              <w:suppressAutoHyphens w:val="true"/>
               <w:spacing w:lineRule="auto" w:line="240" w:before="0" w:after="0"/>
               <w:contextualSpacing/>
               <w:jc w:val="both"/>
@@ -1712,11 +1530,12 @@
           <w:p>
             <w:pPr>
               <w:pStyle w:val="Normal"/>
-              <w:widowControl/>
+              <w:widowControl w:val="false"/>
               <w:numPr>
                 <w:ilvl w:val="0"/>
                 <w:numId w:val="1"/>
               </w:numPr>
+              <w:suppressAutoHyphens w:val="true"/>
               <w:spacing w:lineRule="auto" w:line="240" w:before="0" w:after="0"/>
               <w:contextualSpacing/>
               <w:jc w:val="both"/>
@@ -1738,11 +1557,12 @@
           <w:p>
             <w:pPr>
               <w:pStyle w:val="ListParagraph"/>
-              <w:widowControl/>
+              <w:widowControl w:val="false"/>
               <w:numPr>
                 <w:ilvl w:val="0"/>
                 <w:numId w:val="0"/>
               </w:numPr>
+              <w:suppressAutoHyphens w:val="true"/>
               <w:spacing w:lineRule="auto" w:line="240" w:before="0" w:after="0"/>
               <w:ind w:left="720" w:hanging="0"/>
               <w:contextualSpacing/>
@@ -1753,11 +1573,7 @@
             </w:pPr>
             <w:r>
               <w:rPr>
-                <w:rFonts w:eastAsia="Calibri" w:cs=""/>
-                <w:kern w:val="0"/>
-                <w:sz w:val="22"/>
-                <w:szCs w:val="22"/>
-                <w:lang w:val="es-MX" w:eastAsia="en-US" w:bidi="ar-SA"/>
+                <w:rFonts w:ascii="Century Gothic" w:hAnsi="Century Gothic"/>
               </w:rPr>
             </w:r>
           </w:p>
@@ -1772,7 +1588,8 @@
           <w:p>
             <w:pPr>
               <w:pStyle w:val="Normal"/>
-              <w:widowControl/>
+              <w:widowControl w:val="false"/>
+              <w:suppressAutoHyphens w:val="true"/>
               <w:spacing w:lineRule="auto" w:line="240" w:before="0" w:after="0"/>
               <w:jc w:val="left"/>
               <w:rPr>
@@ -1783,11 +1600,9 @@
             </w:pPr>
             <w:r>
               <w:rPr>
-                <w:rFonts w:eastAsia="Calibri" w:cs="" w:ascii="Century Gothic" w:hAnsi="Century Gothic"/>
-                <w:kern w:val="0"/>
+                <w:rFonts w:ascii="Century Gothic" w:hAnsi="Century Gothic"/>
                 <w:sz w:val="24"/>
                 <w:szCs w:val="24"/>
-                <w:lang w:val="es-MX" w:eastAsia="en-US" w:bidi="ar-SA"/>
               </w:rPr>
             </w:r>
           </w:p>
@@ -1800,7 +1615,8 @@
           <w:p>
             <w:pPr>
               <w:pStyle w:val="Normal"/>
-              <w:widowControl/>
+              <w:widowControl w:val="false"/>
+              <w:suppressAutoHyphens w:val="true"/>
               <w:spacing w:lineRule="auto" w:line="240" w:before="0" w:after="0"/>
               <w:jc w:val="center"/>
               <w:rPr>
@@ -1827,11 +1643,12 @@
           <w:p>
             <w:pPr>
               <w:pStyle w:val="ListParagraph"/>
-              <w:widowControl/>
+              <w:widowControl w:val="false"/>
               <w:numPr>
                 <w:ilvl w:val="0"/>
                 <w:numId w:val="2"/>
               </w:numPr>
+              <w:suppressAutoHyphens w:val="true"/>
               <w:spacing w:lineRule="auto" w:line="240" w:before="0" w:after="0"/>
               <w:contextualSpacing/>
               <w:jc w:val="both"/>
@@ -1853,11 +1670,12 @@
           <w:p>
             <w:pPr>
               <w:pStyle w:val="ListParagraph"/>
-              <w:widowControl/>
+              <w:widowControl w:val="false"/>
               <w:numPr>
                 <w:ilvl w:val="0"/>
                 <w:numId w:val="0"/>
               </w:numPr>
+              <w:suppressAutoHyphens w:val="true"/>
               <w:spacing w:lineRule="auto" w:line="240" w:before="0" w:after="0"/>
               <w:ind w:left="720" w:hanging="0"/>
               <w:contextualSpacing/>
@@ -1874,27 +1692,18 @@
                 <w:szCs w:val="22"/>
                 <w:lang w:val="es-MX" w:eastAsia="en-US" w:bidi="ar-SA"/>
               </w:rPr>
-              <w:t>Facebook y WhatsApp</w:t>
-            </w:r>
-            <w:r>
-              <w:rPr>
-                <w:rFonts w:eastAsia="Calibri" w:cs="" w:ascii="Century Gothic" w:hAnsi="Century Gothic"/>
-                <w:kern w:val="0"/>
-                <w:sz w:val="22"/>
-                <w:szCs w:val="22"/>
-                <w:lang w:val="es-MX" w:eastAsia="en-US" w:bidi="ar-SA"/>
-              </w:rPr>
-              <w:t xml:space="preserve"> permite dar a conocer la página web además de sus promociones e interactuar con los usuarios.</w:t>
+              <w:t>Facebook y WhatsApp permite dar a conocer la página web además de sus promociones e interactuar con los usuarios.</w:t>
             </w:r>
           </w:p>
           <w:p>
             <w:pPr>
               <w:pStyle w:val="ListParagraph"/>
-              <w:widowControl/>
+              <w:widowControl w:val="false"/>
               <w:numPr>
                 <w:ilvl w:val="0"/>
                 <w:numId w:val="2"/>
               </w:numPr>
+              <w:suppressAutoHyphens w:val="true"/>
               <w:spacing w:lineRule="auto" w:line="240" w:before="0" w:after="0"/>
               <w:contextualSpacing/>
               <w:jc w:val="both"/>
@@ -1916,11 +1725,12 @@
           <w:p>
             <w:pPr>
               <w:pStyle w:val="ListParagraph"/>
-              <w:widowControl/>
+              <w:widowControl w:val="false"/>
               <w:numPr>
                 <w:ilvl w:val="0"/>
                 <w:numId w:val="2"/>
               </w:numPr>
+              <w:suppressAutoHyphens w:val="true"/>
               <w:spacing w:lineRule="auto" w:line="240" w:before="0" w:after="0"/>
               <w:contextualSpacing/>
               <w:jc w:val="both"/>
@@ -1942,11 +1752,12 @@
           <w:p>
             <w:pPr>
               <w:pStyle w:val="ListParagraph"/>
-              <w:widowControl/>
+              <w:widowControl w:val="false"/>
               <w:numPr>
                 <w:ilvl w:val="0"/>
                 <w:numId w:val="2"/>
               </w:numPr>
+              <w:suppressAutoHyphens w:val="true"/>
               <w:spacing w:lineRule="auto" w:line="240" w:before="0" w:after="0"/>
               <w:contextualSpacing/>
               <w:jc w:val="both"/>
@@ -1962,27 +1773,7 @@
                 <w:szCs w:val="22"/>
                 <w:lang w:val="es-MX" w:eastAsia="en-US" w:bidi="ar-SA"/>
               </w:rPr>
-              <w:t>Página web: a través de esta los clientes pueden acceder a la información acerca de los diferentes platillos que se tienen cada día, realizar pedidos a través de u</w:t>
-            </w:r>
-            <w:r>
-              <w:rPr>
-                <w:rFonts w:eastAsia="Calibri" w:cs="" w:ascii="Century Gothic" w:hAnsi="Century Gothic"/>
-                <w:kern w:val="0"/>
-                <w:sz w:val="22"/>
-                <w:szCs w:val="22"/>
-                <w:lang w:val="es-MX" w:eastAsia="en-US" w:bidi="ar-SA"/>
-              </w:rPr>
-              <w:t>na computadora</w:t>
-            </w:r>
-            <w:r>
-              <w:rPr>
-                <w:rFonts w:eastAsia="Calibri" w:cs="" w:ascii="Century Gothic" w:hAnsi="Century Gothic"/>
-                <w:kern w:val="0"/>
-                <w:sz w:val="22"/>
-                <w:szCs w:val="22"/>
-                <w:lang w:val="es-MX" w:eastAsia="en-US" w:bidi="ar-SA"/>
-              </w:rPr>
-              <w:t xml:space="preserve"> o  celular.</w:t>
+              <w:t>Página web: a través de esta los clientes pueden acceder a la información acerca de los diferentes platillos que se tienen cada día, realizar pedidos a través de una computadora o  celular.</w:t>
             </w:r>
           </w:p>
         </w:tc>
@@ -1995,7 +1786,8 @@
           <w:p>
             <w:pPr>
               <w:pStyle w:val="Normal"/>
-              <w:widowControl/>
+              <w:widowControl w:val="false"/>
+              <w:suppressAutoHyphens w:val="true"/>
               <w:spacing w:lineRule="auto" w:line="240" w:before="0" w:after="0"/>
               <w:jc w:val="left"/>
               <w:rPr>
@@ -2006,11 +1798,9 @@
             </w:pPr>
             <w:r>
               <w:rPr>
-                <w:rFonts w:eastAsia="Calibri" w:cs="" w:ascii="Century Gothic" w:hAnsi="Century Gothic"/>
-                <w:kern w:val="0"/>
+                <w:rFonts w:ascii="Century Gothic" w:hAnsi="Century Gothic"/>
                 <w:sz w:val="24"/>
                 <w:szCs w:val="24"/>
-                <w:lang w:val="es-MX" w:eastAsia="en-US" w:bidi="ar-SA"/>
               </w:rPr>
             </w:r>
           </w:p>
@@ -2031,7 +1821,8 @@
           <w:p>
             <w:pPr>
               <w:pStyle w:val="Normal"/>
-              <w:widowControl/>
+              <w:widowControl w:val="false"/>
+              <w:suppressAutoHyphens w:val="true"/>
               <w:spacing w:lineRule="auto" w:line="240" w:before="0" w:after="0"/>
               <w:jc w:val="left"/>
               <w:rPr>
@@ -2058,11 +1849,12 @@
           <w:p>
             <w:pPr>
               <w:pStyle w:val="ListParagraph"/>
-              <w:widowControl/>
+              <w:widowControl w:val="false"/>
               <w:numPr>
                 <w:ilvl w:val="0"/>
                 <w:numId w:val="4"/>
               </w:numPr>
+              <w:suppressAutoHyphens w:val="true"/>
               <w:spacing w:lineRule="auto" w:line="240" w:before="0" w:after="0"/>
               <w:contextualSpacing/>
               <w:jc w:val="left"/>
@@ -2084,11 +1876,12 @@
           <w:p>
             <w:pPr>
               <w:pStyle w:val="ListParagraph"/>
-              <w:widowControl/>
+              <w:widowControl w:val="false"/>
               <w:numPr>
                 <w:ilvl w:val="0"/>
                 <w:numId w:val="4"/>
               </w:numPr>
+              <w:suppressAutoHyphens w:val="true"/>
               <w:spacing w:lineRule="auto" w:line="240" w:before="0" w:after="0"/>
               <w:contextualSpacing/>
               <w:jc w:val="left"/>
@@ -2110,11 +1903,12 @@
           <w:p>
             <w:pPr>
               <w:pStyle w:val="ListParagraph"/>
-              <w:widowControl/>
+              <w:widowControl w:val="false"/>
               <w:numPr>
                 <w:ilvl w:val="0"/>
                 <w:numId w:val="4"/>
               </w:numPr>
+              <w:suppressAutoHyphens w:val="true"/>
               <w:spacing w:lineRule="auto" w:line="240" w:before="0" w:after="0"/>
               <w:contextualSpacing/>
               <w:jc w:val="left"/>
@@ -2136,11 +1930,12 @@
           <w:p>
             <w:pPr>
               <w:pStyle w:val="ListParagraph"/>
-              <w:widowControl/>
+              <w:widowControl w:val="false"/>
               <w:numPr>
                 <w:ilvl w:val="0"/>
                 <w:numId w:val="4"/>
               </w:numPr>
+              <w:suppressAutoHyphens w:val="true"/>
               <w:spacing w:lineRule="auto" w:line="240" w:before="0" w:after="0"/>
               <w:contextualSpacing/>
               <w:jc w:val="left"/>
@@ -2162,11 +1957,12 @@
           <w:p>
             <w:pPr>
               <w:pStyle w:val="ListParagraph"/>
-              <w:widowControl/>
+              <w:widowControl w:val="false"/>
               <w:numPr>
                 <w:ilvl w:val="0"/>
                 <w:numId w:val="4"/>
               </w:numPr>
+              <w:suppressAutoHyphens w:val="true"/>
               <w:spacing w:lineRule="auto" w:line="240" w:before="0" w:after="0"/>
               <w:contextualSpacing/>
               <w:jc w:val="left"/>
@@ -2188,11 +1984,12 @@
           <w:p>
             <w:pPr>
               <w:pStyle w:val="ListParagraph"/>
-              <w:widowControl/>
+              <w:widowControl w:val="false"/>
               <w:numPr>
                 <w:ilvl w:val="0"/>
                 <w:numId w:val="4"/>
               </w:numPr>
+              <w:suppressAutoHyphens w:val="true"/>
               <w:spacing w:lineRule="auto" w:line="240" w:before="0" w:after="0"/>
               <w:contextualSpacing/>
               <w:jc w:val="left"/>
@@ -2214,11 +2011,12 @@
           <w:p>
             <w:pPr>
               <w:pStyle w:val="ListParagraph"/>
-              <w:widowControl/>
+              <w:widowControl w:val="false"/>
               <w:numPr>
                 <w:ilvl w:val="0"/>
                 <w:numId w:val="4"/>
               </w:numPr>
+              <w:suppressAutoHyphens w:val="true"/>
               <w:spacing w:lineRule="auto" w:line="240" w:before="0" w:after="0"/>
               <w:contextualSpacing/>
               <w:jc w:val="left"/>
@@ -2249,11 +2047,12 @@
           <w:p>
             <w:pPr>
               <w:pStyle w:val="ListParagraph"/>
-              <w:widowControl/>
+              <w:widowControl w:val="false"/>
               <w:numPr>
                 <w:ilvl w:val="0"/>
                 <w:numId w:val="4"/>
               </w:numPr>
+              <w:suppressAutoHyphens w:val="true"/>
               <w:spacing w:lineRule="auto" w:line="240" w:before="0" w:after="0"/>
               <w:contextualSpacing/>
               <w:jc w:val="left"/>
@@ -2275,11 +2074,12 @@
           <w:p>
             <w:pPr>
               <w:pStyle w:val="ListParagraph"/>
-              <w:widowControl/>
+              <w:widowControl w:val="false"/>
               <w:numPr>
                 <w:ilvl w:val="0"/>
                 <w:numId w:val="4"/>
               </w:numPr>
+              <w:suppressAutoHyphens w:val="true"/>
               <w:spacing w:lineRule="auto" w:line="240" w:before="0" w:after="0"/>
               <w:contextualSpacing/>
               <w:jc w:val="left"/>
@@ -2301,11 +2101,12 @@
           <w:p>
             <w:pPr>
               <w:pStyle w:val="ListParagraph"/>
-              <w:widowControl/>
+              <w:widowControl w:val="false"/>
               <w:numPr>
                 <w:ilvl w:val="0"/>
                 <w:numId w:val="4"/>
               </w:numPr>
+              <w:suppressAutoHyphens w:val="true"/>
               <w:spacing w:lineRule="auto" w:line="240" w:before="0" w:after="0"/>
               <w:contextualSpacing/>
               <w:jc w:val="both"/>
@@ -2330,11 +2131,12 @@
           <w:p>
             <w:pPr>
               <w:pStyle w:val="ListParagraph"/>
-              <w:widowControl/>
+              <w:widowControl w:val="false"/>
               <w:numPr>
                 <w:ilvl w:val="0"/>
                 <w:numId w:val="4"/>
               </w:numPr>
+              <w:suppressAutoHyphens w:val="true"/>
               <w:spacing w:lineRule="auto" w:line="240" w:before="0" w:after="0"/>
               <w:contextualSpacing/>
               <w:jc w:val="both"/>
@@ -2360,11 +2162,12 @@
           <w:p>
             <w:pPr>
               <w:pStyle w:val="ListParagraph"/>
-              <w:widowControl/>
+              <w:widowControl w:val="false"/>
               <w:numPr>
                 <w:ilvl w:val="0"/>
                 <w:numId w:val="4"/>
               </w:numPr>
+              <w:suppressAutoHyphens w:val="true"/>
               <w:spacing w:lineRule="auto" w:line="240" w:before="0" w:after="0"/>
               <w:contextualSpacing/>
               <w:jc w:val="both"/>
@@ -2390,11 +2193,12 @@
           <w:p>
             <w:pPr>
               <w:pStyle w:val="ListParagraph"/>
-              <w:widowControl/>
+              <w:widowControl w:val="false"/>
               <w:numPr>
                 <w:ilvl w:val="0"/>
                 <w:numId w:val="4"/>
               </w:numPr>
+              <w:suppressAutoHyphens w:val="true"/>
               <w:spacing w:lineRule="auto" w:line="240" w:before="0" w:after="0"/>
               <w:contextualSpacing/>
               <w:jc w:val="both"/>
@@ -2420,11 +2224,12 @@
           <w:p>
             <w:pPr>
               <w:pStyle w:val="ListParagraph"/>
-              <w:widowControl/>
+              <w:widowControl w:val="false"/>
               <w:numPr>
                 <w:ilvl w:val="0"/>
                 <w:numId w:val="4"/>
               </w:numPr>
+              <w:suppressAutoHyphens w:val="true"/>
               <w:spacing w:lineRule="auto" w:line="240" w:before="0" w:after="0"/>
               <w:contextualSpacing/>
               <w:jc w:val="both"/>
@@ -2450,11 +2255,12 @@
           <w:p>
             <w:pPr>
               <w:pStyle w:val="ListParagraph"/>
-              <w:widowControl/>
+              <w:widowControl w:val="false"/>
               <w:numPr>
                 <w:ilvl w:val="0"/>
                 <w:numId w:val="4"/>
               </w:numPr>
+              <w:suppressAutoHyphens w:val="true"/>
               <w:spacing w:lineRule="auto" w:line="240" w:before="0" w:after="0"/>
               <w:contextualSpacing/>
               <w:jc w:val="both"/>
@@ -2480,11 +2286,12 @@
           <w:p>
             <w:pPr>
               <w:pStyle w:val="ListParagraph"/>
-              <w:widowControl/>
+              <w:widowControl w:val="false"/>
               <w:numPr>
                 <w:ilvl w:val="0"/>
                 <w:numId w:val="4"/>
               </w:numPr>
+              <w:suppressAutoHyphens w:val="true"/>
               <w:spacing w:lineRule="auto" w:line="240" w:before="0" w:after="0"/>
               <w:contextualSpacing/>
               <w:jc w:val="both"/>
@@ -2510,11 +2317,12 @@
           <w:p>
             <w:pPr>
               <w:pStyle w:val="ListParagraph"/>
-              <w:widowControl/>
+              <w:widowControl w:val="false"/>
               <w:numPr>
                 <w:ilvl w:val="0"/>
                 <w:numId w:val="4"/>
               </w:numPr>
+              <w:suppressAutoHyphens w:val="true"/>
               <w:spacing w:lineRule="auto" w:line="240" w:before="0" w:after="0"/>
               <w:contextualSpacing/>
               <w:jc w:val="both"/>
@@ -2540,11 +2348,12 @@
           <w:p>
             <w:pPr>
               <w:pStyle w:val="ListParagraph"/>
-              <w:widowControl/>
+              <w:widowControl w:val="false"/>
               <w:numPr>
                 <w:ilvl w:val="0"/>
                 <w:numId w:val="4"/>
               </w:numPr>
+              <w:suppressAutoHyphens w:val="true"/>
               <w:spacing w:lineRule="auto" w:line="240" w:before="0" w:after="0"/>
               <w:contextualSpacing/>
               <w:jc w:val="both"/>
@@ -2577,7 +2386,8 @@
           <w:p>
             <w:pPr>
               <w:pStyle w:val="Normal"/>
-              <w:widowControl/>
+              <w:widowControl w:val="false"/>
+              <w:suppressAutoHyphens w:val="true"/>
               <w:spacing w:lineRule="auto" w:line="240" w:before="0" w:after="0"/>
               <w:jc w:val="left"/>
               <w:rPr>
@@ -2604,11 +2414,12 @@
           <w:p>
             <w:pPr>
               <w:pStyle w:val="ListParagraph"/>
-              <w:widowControl/>
+              <w:widowControl w:val="false"/>
               <w:numPr>
                 <w:ilvl w:val="0"/>
                 <w:numId w:val="3"/>
               </w:numPr>
+              <w:suppressAutoHyphens w:val="true"/>
               <w:spacing w:lineRule="auto" w:line="240" w:before="0" w:after="0"/>
               <w:contextualSpacing/>
               <w:jc w:val="left"/>
@@ -2630,11 +2441,12 @@
           <w:p>
             <w:pPr>
               <w:pStyle w:val="ListParagraph"/>
-              <w:widowControl/>
+              <w:widowControl w:val="false"/>
               <w:numPr>
                 <w:ilvl w:val="0"/>
                 <w:numId w:val="3"/>
               </w:numPr>
+              <w:suppressAutoHyphens w:val="true"/>
               <w:spacing w:lineRule="auto" w:line="240" w:before="0" w:after="0"/>
               <w:contextualSpacing/>
               <w:jc w:val="left"/>
@@ -2656,7 +2468,8 @@
           <w:p>
             <w:pPr>
               <w:pStyle w:val="Normal"/>
-              <w:widowControl/>
+              <w:widowControl w:val="false"/>
+              <w:suppressAutoHyphens w:val="true"/>
               <w:spacing w:lineRule="auto" w:line="240" w:before="0" w:after="0"/>
               <w:contextualSpacing/>
               <w:jc w:val="left"/>
@@ -2723,7 +2536,8 @@
           <w:p>
             <w:pPr>
               <w:pStyle w:val="ListParagraph"/>
-              <w:widowControl/>
+              <w:widowControl w:val="false"/>
+              <w:suppressAutoHyphens w:val="true"/>
               <w:spacing w:lineRule="auto" w:line="240" w:before="0" w:after="0"/>
               <w:contextualSpacing/>
               <w:jc w:val="left"/>
@@ -2733,11 +2547,7 @@
             </w:pPr>
             <w:r>
               <w:rPr>
-                <w:rFonts w:eastAsia="Calibri" w:cs="" w:ascii="Century Gothic" w:hAnsi="Century Gothic"/>
-                <w:kern w:val="0"/>
-                <w:sz w:val="22"/>
-                <w:szCs w:val="22"/>
-                <w:lang w:val="es-MX" w:eastAsia="en-US" w:bidi="ar-SA"/>
+                <w:rFonts w:ascii="Century Gothic" w:hAnsi="Century Gothic"/>
               </w:rPr>
             </w:r>
           </w:p>
@@ -3997,6 +3807,7 @@
     <w:qFormat/>
     <w:pPr>
       <w:widowControl/>
+      <w:suppressAutoHyphens w:val="true"/>
       <w:bidi w:val="0"/>
       <w:spacing w:lineRule="auto" w:line="259" w:before="0" w:after="160"/>
       <w:jc w:val="left"/>

</xml_diff>

<commit_message>
se actualizo el lienzo canvas
</commit_message>
<xml_diff>
--- a/LIENZO CANVAS .docx
+++ b/LIENZO CANVAS .docx
@@ -670,27 +670,7 @@
                 <w:szCs w:val="22"/>
                 <w:lang w:val="es-MX" w:eastAsia="en-US" w:bidi="ar-SA"/>
               </w:rPr>
-              <w:t xml:space="preserve">Venta de comida recién hecha a domicilio, con más variedad en el menú que los </w:t>
-            </w:r>
-            <w:r>
-              <w:rPr>
-                <w:rFonts w:eastAsia="Calibri" w:cs="" w:ascii="Century Gothic" w:hAnsi="Century Gothic"/>
-                <w:kern w:val="0"/>
-                <w:sz w:val="22"/>
-                <w:szCs w:val="22"/>
-                <w:lang w:val="es-MX" w:eastAsia="en-US" w:bidi="ar-SA"/>
-              </w:rPr>
-              <w:t>negocios locales</w:t>
-            </w:r>
-            <w:r>
-              <w:rPr>
-                <w:rFonts w:eastAsia="Calibri" w:cs="" w:ascii="Century Gothic" w:hAnsi="Century Gothic"/>
-                <w:kern w:val="0"/>
-                <w:sz w:val="22"/>
-                <w:szCs w:val="22"/>
-                <w:lang w:val="es-MX" w:eastAsia="en-US" w:bidi="ar-SA"/>
-              </w:rPr>
-              <w:t>.</w:t>
+              <w:t>Venta de comida recién hecha a domicilio, con más variedad en el menú que los restaurantes.</w:t>
             </w:r>
           </w:p>
           <w:p>
@@ -1981,60 +1961,6 @@
               <w:t xml:space="preserve">Mantenimiento de equipo de computo </w:t>
             </w:r>
           </w:p>
-          <w:p>
-            <w:pPr>
-              <w:pStyle w:val="ListParagraph"/>
-              <w:widowControl w:val="false"/>
-              <w:numPr>
-                <w:ilvl w:val="0"/>
-                <w:numId w:val="4"/>
-              </w:numPr>
-              <w:suppressAutoHyphens w:val="true"/>
-              <w:spacing w:lineRule="auto" w:line="240" w:before="0" w:after="0"/>
-              <w:contextualSpacing/>
-              <w:jc w:val="left"/>
-              <w:rPr>
-                <w:rFonts w:ascii="Century Gothic" w:hAnsi="Century Gothic"/>
-              </w:rPr>
-            </w:pPr>
-            <w:r>
-              <w:rPr>
-                <w:rFonts w:eastAsia="Calibri" w:cs="" w:ascii="Century Gothic" w:hAnsi="Century Gothic"/>
-                <w:kern w:val="0"/>
-                <w:sz w:val="22"/>
-                <w:szCs w:val="22"/>
-                <w:lang w:val="es-MX" w:eastAsia="en-US" w:bidi="ar-SA"/>
-              </w:rPr>
-              <w:t>Moto</w:t>
-            </w:r>
-          </w:p>
-          <w:p>
-            <w:pPr>
-              <w:pStyle w:val="ListParagraph"/>
-              <w:widowControl w:val="false"/>
-              <w:numPr>
-                <w:ilvl w:val="0"/>
-                <w:numId w:val="4"/>
-              </w:numPr>
-              <w:suppressAutoHyphens w:val="true"/>
-              <w:spacing w:lineRule="auto" w:line="240" w:before="0" w:after="0"/>
-              <w:contextualSpacing/>
-              <w:jc w:val="left"/>
-              <w:rPr>
-                <w:rFonts w:ascii="Century Gothic" w:hAnsi="Century Gothic"/>
-              </w:rPr>
-            </w:pPr>
-            <w:r>
-              <w:rPr>
-                <w:rFonts w:eastAsia="Calibri" w:cs="" w:ascii="Century Gothic" w:hAnsi="Century Gothic"/>
-                <w:kern w:val="0"/>
-                <w:sz w:val="22"/>
-                <w:szCs w:val="22"/>
-                <w:lang w:val="es-MX" w:eastAsia="en-US" w:bidi="ar-SA"/>
-              </w:rPr>
-              <w:t xml:space="preserve">Teléfono celular. </w:t>
-            </w:r>
-          </w:p>
         </w:tc>
         <w:tc>
           <w:tcPr>
@@ -2218,7 +2144,7 @@
                 <w:shd w:fill="FFFFFF" w:val="clear"/>
                 <w:lang w:val="es-MX" w:eastAsia="en-US" w:bidi="ar-SA"/>
               </w:rPr>
-              <w:t>Gasolina</w:t>
+              <w:t xml:space="preserve">Plan de datos </w:t>
             </w:r>
           </w:p>
           <w:p>
@@ -2249,131 +2175,7 @@
                 <w:shd w:fill="FFFFFF" w:val="clear"/>
                 <w:lang w:val="es-MX" w:eastAsia="en-US" w:bidi="ar-SA"/>
               </w:rPr>
-              <w:t xml:space="preserve">Plan de datos </w:t>
-            </w:r>
-          </w:p>
-          <w:p>
-            <w:pPr>
-              <w:pStyle w:val="ListParagraph"/>
-              <w:widowControl w:val="false"/>
-              <w:numPr>
-                <w:ilvl w:val="0"/>
-                <w:numId w:val="4"/>
-              </w:numPr>
-              <w:suppressAutoHyphens w:val="true"/>
-              <w:spacing w:lineRule="auto" w:line="240" w:before="0" w:after="0"/>
-              <w:contextualSpacing/>
-              <w:jc w:val="both"/>
-              <w:rPr>
-                <w:rFonts w:ascii="Century Gothic" w:hAnsi="Century Gothic" w:cs="Arial"/>
-                <w:color w:val="000000" w:themeColor="text1"/>
-                <w:shd w:fill="FFFFFF" w:val="clear"/>
-              </w:rPr>
-            </w:pPr>
-            <w:r>
-              <w:rPr>
-                <w:rFonts w:eastAsia="Calibri" w:cs="Arial" w:ascii="Century Gothic" w:hAnsi="Century Gothic"/>
-                <w:color w:val="000000" w:themeColor="text1"/>
-                <w:kern w:val="0"/>
-                <w:sz w:val="22"/>
-                <w:szCs w:val="22"/>
-                <w:shd w:fill="FFFFFF" w:val="clear"/>
-                <w:lang w:val="es-MX" w:eastAsia="en-US" w:bidi="ar-SA"/>
-              </w:rPr>
-              <w:t xml:space="preserve">Toppers 1L </w:t>
-            </w:r>
-          </w:p>
-          <w:p>
-            <w:pPr>
-              <w:pStyle w:val="ListParagraph"/>
-              <w:widowControl w:val="false"/>
-              <w:numPr>
-                <w:ilvl w:val="0"/>
-                <w:numId w:val="4"/>
-              </w:numPr>
-              <w:suppressAutoHyphens w:val="true"/>
-              <w:spacing w:lineRule="auto" w:line="240" w:before="0" w:after="0"/>
-              <w:contextualSpacing/>
-              <w:jc w:val="both"/>
-              <w:rPr>
-                <w:rFonts w:ascii="Century Gothic" w:hAnsi="Century Gothic" w:cs="Arial"/>
-                <w:color w:val="000000" w:themeColor="text1"/>
-                <w:shd w:fill="FFFFFF" w:val="clear"/>
-              </w:rPr>
-            </w:pPr>
-            <w:r>
-              <w:rPr>
-                <w:rFonts w:eastAsia="Calibri" w:cs="Arial" w:ascii="Century Gothic" w:hAnsi="Century Gothic"/>
-                <w:color w:val="000000" w:themeColor="text1"/>
-                <w:kern w:val="0"/>
-                <w:sz w:val="22"/>
-                <w:szCs w:val="22"/>
-                <w:shd w:fill="FFFFFF" w:val="clear"/>
-                <w:lang w:val="es-MX" w:eastAsia="en-US" w:bidi="ar-SA"/>
-              </w:rPr>
-              <w:t>Toppers ½ L</w:t>
-            </w:r>
-          </w:p>
-          <w:p>
-            <w:pPr>
-              <w:pStyle w:val="ListParagraph"/>
-              <w:widowControl w:val="false"/>
-              <w:numPr>
-                <w:ilvl w:val="0"/>
-                <w:numId w:val="4"/>
-              </w:numPr>
-              <w:suppressAutoHyphens w:val="true"/>
-              <w:spacing w:lineRule="auto" w:line="240" w:before="0" w:after="0"/>
-              <w:contextualSpacing/>
-              <w:jc w:val="both"/>
-              <w:rPr>
-                <w:rFonts w:ascii="Century Gothic" w:hAnsi="Century Gothic" w:cs="Arial"/>
-                <w:color w:val="000000" w:themeColor="text1"/>
-                <w:shd w:fill="FFFFFF" w:val="clear"/>
-              </w:rPr>
-            </w:pPr>
-            <w:r>
-              <w:rPr>
-                <w:rFonts w:eastAsia="Calibri" w:cs="Arial" w:ascii="Century Gothic" w:hAnsi="Century Gothic"/>
-                <w:color w:val="000000" w:themeColor="text1"/>
-                <w:kern w:val="0"/>
-                <w:sz w:val="22"/>
-                <w:szCs w:val="22"/>
-                <w:shd w:fill="FFFFFF" w:val="clear"/>
-                <w:lang w:val="es-MX" w:eastAsia="en-US" w:bidi="ar-SA"/>
-              </w:rPr>
               <w:t>Mochila térmica</w:t>
-            </w:r>
-          </w:p>
-          <w:p>
-            <w:pPr>
-              <w:pStyle w:val="ListParagraph"/>
-              <w:widowControl w:val="false"/>
-              <w:numPr>
-                <w:ilvl w:val="0"/>
-                <w:numId w:val="4"/>
-              </w:numPr>
-              <w:suppressAutoHyphens w:val="true"/>
-              <w:spacing w:lineRule="auto" w:line="240" w:before="0" w:after="0"/>
-              <w:contextualSpacing/>
-              <w:jc w:val="both"/>
-              <w:rPr>
-                <w:rFonts w:ascii="Century Gothic" w:hAnsi="Century Gothic" w:cs="Arial"/>
-                <w:color w:val="000000" w:themeColor="text1"/>
-                <w:shd w:fill="FFFFFF" w:val="clear"/>
-              </w:rPr>
-            </w:pPr>
-            <w:r>
-              <w:rPr>
-                <w:rFonts w:eastAsia="Calibri" w:cs="Arial" w:ascii="Century Gothic" w:hAnsi="Century Gothic"/>
-                <w:color w:val="000000" w:themeColor="text1"/>
-                <w:kern w:val="0"/>
-                <w:sz w:val="22"/>
-                <w:szCs w:val="22"/>
-                <w:shd w:fill="FFFFFF" w:val="clear"/>
-                <w:lang w:val="es-MX" w:eastAsia="en-US" w:bidi="ar-SA"/>
-              </w:rPr>
-              <w:t>Adaptador de canastilla</w:t>
             </w:r>
           </w:p>
         </w:tc>
@@ -2435,7 +2237,17 @@
                 <w:szCs w:val="22"/>
                 <w:lang w:val="es-MX" w:eastAsia="en-US" w:bidi="ar-SA"/>
               </w:rPr>
-              <w:t>Inversiones</w:t>
+              <w:t xml:space="preserve">Inversión </w:t>
+            </w:r>
+            <w:r>
+              <w:rPr>
+                <w:rFonts w:eastAsia="Calibri" w:cs="" w:ascii="Century Gothic" w:hAnsi="Century Gothic"/>
+                <w:kern w:val="0"/>
+                <w:sz w:val="22"/>
+                <w:szCs w:val="22"/>
+                <w:lang w:val="es-MX" w:eastAsia="en-US" w:bidi="ar-SA"/>
+              </w:rPr>
+              <w:t>inicial de $20,000MXN</w:t>
             </w:r>
           </w:p>
           <w:p>
@@ -2462,13 +2274,27 @@
                 <w:szCs w:val="22"/>
                 <w:lang w:val="es-MX" w:eastAsia="en-US" w:bidi="ar-SA"/>
               </w:rPr>
-              <w:t>Comisiones</w:t>
-            </w:r>
-          </w:p>
-          <w:p>
-            <w:pPr>
-              <w:pStyle w:val="Normal"/>
-              <w:widowControl w:val="false"/>
+              <w:t xml:space="preserve">Recuperación de la inversión inicial </w:t>
+            </w:r>
+            <w:r>
+              <w:rPr>
+                <w:rFonts w:eastAsia="Calibri" w:cs="" w:ascii="Century Gothic" w:hAnsi="Century Gothic"/>
+                <w:kern w:val="0"/>
+                <w:sz w:val="22"/>
+                <w:szCs w:val="22"/>
+                <w:lang w:val="es-MX" w:eastAsia="en-US" w:bidi="ar-SA"/>
+              </w:rPr>
+              <w:t>de 1 año 8 meses. Con una venta mínima de 12 entregas al día.</w:t>
+            </w:r>
+          </w:p>
+          <w:p>
+            <w:pPr>
+              <w:pStyle w:val="ListParagraph"/>
+              <w:widowControl w:val="false"/>
+              <w:numPr>
+                <w:ilvl w:val="0"/>
+                <w:numId w:val="3"/>
+              </w:numPr>
               <w:suppressAutoHyphens w:val="true"/>
               <w:spacing w:lineRule="auto" w:line="240" w:before="0" w:after="0"/>
               <w:contextualSpacing/>
@@ -2481,56 +2307,62 @@
             <w:bookmarkEnd w:id="9"/>
             <w:r>
               <w:rPr>
-                <w:rFonts w:eastAsia="Calibri" w:cs="" w:ascii="Century Gothic" w:hAnsi="Century Gothic"/>
-                <w:kern w:val="0"/>
-                <w:sz w:val="22"/>
-                <w:szCs w:val="22"/>
-                <w:lang w:val="es-MX" w:eastAsia="en-US" w:bidi="ar-SA"/>
-              </w:rPr>
-              <w:t xml:space="preserve">• </w:t>
-            </w:r>
-            <w:r>
-              <w:rPr>
                 <w:rFonts w:eastAsia="Calibri" w:cs="" w:ascii="sans-serif" w:hAnsi="sans-serif"/>
                 <w:kern w:val="0"/>
                 <w:sz w:val="22"/>
                 <w:szCs w:val="22"/>
                 <w:lang w:val="es-MX" w:eastAsia="en-US" w:bidi="ar-SA"/>
               </w:rPr>
-              <w:t>Precio promedio $16.00</w:t>
+              <w:t>Precio promedio $</w:t>
             </w:r>
             <w:bookmarkStart w:id="10" w:name="page3R_mcid63"/>
             <w:bookmarkEnd w:id="10"/>
             <w:r>
               <w:rPr>
-                <w:rFonts w:eastAsia="Calibri" w:cs="" w:ascii="Century Gothic" w:hAnsi="Century Gothic"/>
-                <w:kern w:val="0"/>
-                <w:sz w:val="22"/>
-                <w:szCs w:val="22"/>
-                <w:lang w:val="es-MX" w:eastAsia="en-US" w:bidi="ar-SA"/>
-              </w:rPr>
-              <w:br/>
-              <w:t xml:space="preserve">• </w:t>
-            </w:r>
-            <w:r>
-              <w:rPr>
                 <w:rFonts w:eastAsia="Calibri" w:cs="" w:ascii="sans-serif" w:hAnsi="sans-serif"/>
                 <w:kern w:val="0"/>
                 <w:sz w:val="22"/>
                 <w:szCs w:val="22"/>
                 <w:lang w:val="es-MX" w:eastAsia="en-US" w:bidi="ar-SA"/>
               </w:rPr>
-              <w:t>Precio dispuesto a pagar $25.00</w:t>
-            </w:r>
-            <w:r>
-              <w:rPr>
-                <w:rFonts w:eastAsia="Calibri" w:cs="" w:ascii="Century Gothic" w:hAnsi="Century Gothic"/>
-                <w:kern w:val="0"/>
-                <w:sz w:val="22"/>
-                <w:szCs w:val="22"/>
-                <w:lang w:val="es-MX" w:eastAsia="en-US" w:bidi="ar-SA"/>
-              </w:rPr>
-              <w:t xml:space="preserve"> </w:t>
+              <w:t>62.27MXN.</w:t>
+            </w:r>
+          </w:p>
+          <w:p>
+            <w:pPr>
+              <w:pStyle w:val="ListParagraph"/>
+              <w:widowControl w:val="false"/>
+              <w:numPr>
+                <w:ilvl w:val="0"/>
+                <w:numId w:val="3"/>
+              </w:numPr>
+              <w:suppressAutoHyphens w:val="true"/>
+              <w:spacing w:lineRule="auto" w:line="240" w:before="0" w:after="0"/>
+              <w:contextualSpacing/>
+              <w:jc w:val="left"/>
+              <w:rPr>
+                <w:rFonts w:ascii="Century Gothic" w:hAnsi="Century Gothic"/>
+              </w:rPr>
+            </w:pPr>
+            <w:r>
+              <w:rPr>
+                <w:rFonts w:eastAsia="Calibri" w:cs="" w:ascii="sans-serif" w:hAnsi="sans-serif"/>
+                <w:kern w:val="0"/>
+                <w:sz w:val="22"/>
+                <w:szCs w:val="22"/>
+                <w:lang w:val="es-MX" w:eastAsia="en-US" w:bidi="ar-SA"/>
+              </w:rPr>
+              <w:t>Precio dispuesto a pagar $</w:t>
+            </w:r>
+            <w:r>
+              <w:rPr>
+                <w:rFonts w:eastAsia="Calibri" w:cs="" w:ascii="sans-serif" w:hAnsi="sans-serif"/>
+                <w:kern w:val="0"/>
+                <w:sz w:val="22"/>
+                <w:szCs w:val="22"/>
+                <w:lang w:val="es-MX" w:eastAsia="en-US" w:bidi="ar-SA"/>
+              </w:rPr>
+              <w:t>75.00MXN.</w:t>
             </w:r>
           </w:p>
           <w:p>

</xml_diff>

<commit_message>
se agrego la guia de defenza para el proyecto y resumen png
</commit_message>
<xml_diff>
--- a/LIENZO CANVAS .docx
+++ b/LIENZO CANVAS .docx
@@ -1823,7 +1823,31 @@
                 <w:szCs w:val="24"/>
                 <w:lang w:val="es-MX" w:eastAsia="en-US" w:bidi="ar-SA"/>
               </w:rPr>
-              <w:t>Estructura de costes</w:t>
+              <w:t>Estructura de cost</w:t>
+            </w:r>
+            <w:r>
+              <w:rPr>
+                <w:rFonts w:eastAsia="Calibri" w:cs="" w:ascii="Century Gothic" w:hAnsi="Century Gothic"/>
+                <w:b/>
+                <w:bCs/>
+                <w:kern w:val="0"/>
+                <w:sz w:val="24"/>
+                <w:szCs w:val="24"/>
+                <w:lang w:val="es-MX" w:eastAsia="en-US" w:bidi="ar-SA"/>
+              </w:rPr>
+              <w:t>o</w:t>
+            </w:r>
+            <w:r>
+              <w:rPr>
+                <w:rFonts w:eastAsia="Calibri" w:cs="" w:ascii="Century Gothic" w:hAnsi="Century Gothic"/>
+                <w:b/>
+                <w:bCs/>
+                <w:kern w:val="0"/>
+                <w:sz w:val="24"/>
+                <w:szCs w:val="24"/>
+                <w:lang w:val="es-MX" w:eastAsia="en-US" w:bidi="ar-SA"/>
+              </w:rPr>
+              <w:t>s</w:t>
             </w:r>
           </w:p>
           <w:p>
@@ -2237,17 +2261,7 @@
                 <w:szCs w:val="22"/>
                 <w:lang w:val="es-MX" w:eastAsia="en-US" w:bidi="ar-SA"/>
               </w:rPr>
-              <w:t xml:space="preserve">Inversión </w:t>
-            </w:r>
-            <w:r>
-              <w:rPr>
-                <w:rFonts w:eastAsia="Calibri" w:cs="" w:ascii="Century Gothic" w:hAnsi="Century Gothic"/>
-                <w:kern w:val="0"/>
-                <w:sz w:val="22"/>
-                <w:szCs w:val="22"/>
-                <w:lang w:val="es-MX" w:eastAsia="en-US" w:bidi="ar-SA"/>
-              </w:rPr>
-              <w:t>inicial de $20,000MXN</w:t>
+              <w:t>Inversión inicial de $20,000MXN</w:t>
             </w:r>
           </w:p>
           <w:p>
@@ -2274,17 +2288,7 @@
                 <w:szCs w:val="22"/>
                 <w:lang w:val="es-MX" w:eastAsia="en-US" w:bidi="ar-SA"/>
               </w:rPr>
-              <w:t xml:space="preserve">Recuperación de la inversión inicial </w:t>
-            </w:r>
-            <w:r>
-              <w:rPr>
-                <w:rFonts w:eastAsia="Calibri" w:cs="" w:ascii="Century Gothic" w:hAnsi="Century Gothic"/>
-                <w:kern w:val="0"/>
-                <w:sz w:val="22"/>
-                <w:szCs w:val="22"/>
-                <w:lang w:val="es-MX" w:eastAsia="en-US" w:bidi="ar-SA"/>
-              </w:rPr>
-              <w:t>de 1 año 8 meses. Con una venta mínima de 12 entregas al día.</w:t>
+              <w:t>Recuperación de la inversión inicial de 1 año 8 meses. Con una venta mínima de 12 entregas al día.</w:t>
             </w:r>
           </w:p>
           <w:p>
@@ -2352,17 +2356,7 @@
                 <w:szCs w:val="22"/>
                 <w:lang w:val="es-MX" w:eastAsia="en-US" w:bidi="ar-SA"/>
               </w:rPr>
-              <w:t>Precio dispuesto a pagar $</w:t>
-            </w:r>
-            <w:r>
-              <w:rPr>
-                <w:rFonts w:eastAsia="Calibri" w:cs="" w:ascii="sans-serif" w:hAnsi="sans-serif"/>
-                <w:kern w:val="0"/>
-                <w:sz w:val="22"/>
-                <w:szCs w:val="22"/>
-                <w:lang w:val="es-MX" w:eastAsia="en-US" w:bidi="ar-SA"/>
-              </w:rPr>
-              <w:t>75.00MXN.</w:t>
+              <w:t>Precio dispuesto a pagar $75.00MXN.</w:t>
             </w:r>
           </w:p>
           <w:p>

</xml_diff>